<commit_message>
Changed font, added links to find me, gave names to blogposts
</commit_message>
<xml_diff>
--- a/static content/Projects/My website.docx
+++ b/static content/Projects/My website.docx
@@ -1,6 +1,6 @@
 
 <file path=word/document.xml><?xml version="1.0" encoding="utf-8"?>
-<w:document xmlns:wpc="http://schemas.microsoft.com/office/word/2010/wordprocessingCanvas" xmlns:cx="http://schemas.microsoft.com/office/drawing/2014/chartex" xmlns:cx1="http://schemas.microsoft.com/office/drawing/2015/9/8/chartex" xmlns:cx2="http://schemas.microsoft.com/office/drawing/2015/10/21/chartex" xmlns:cx3="http://schemas.microsoft.com/office/drawing/2016/5/9/chartex" xmlns:cx4="http://schemas.microsoft.com/office/drawing/2016/5/10/chartex" xmlns:cx5="http://schemas.microsoft.com/office/drawing/2016/5/11/chartex" xmlns:cx6="http://schemas.microsoft.com/office/drawing/2016/5/12/chartex" xmlns:cx7="http://schemas.microsoft.com/office/drawing/2016/5/13/chartex" xmlns:cx8="http://schemas.microsoft.com/office/drawing/2016/5/14/chartex" xmlns:mc="http://schemas.openxmlformats.org/markup-compatibility/2006" xmlns:aink="http://schemas.microsoft.com/office/drawing/2016/ink" xmlns:am3d="http://schemas.microsoft.com/office/drawing/2017/model3d" xmlns:o="urn:schemas-microsoft-com:office:office" xmlns:oel="http://schemas.microsoft.com/office/2019/extlst" xmlns:r="http://schemas.openxmlformats.org/officeDocument/2006/relationships" xmlns:m="http://schemas.openxmlformats.org/officeDocument/2006/math" xmlns:v="urn:schemas-microsoft-com:vml" xmlns:wp14="http://schemas.microsoft.com/office/word/2010/wordprocessingDrawing" xmlns:wp="http://schemas.openxmlformats.org/drawingml/2006/wordprocessingDrawing" xmlns:w10="urn:schemas-microsoft-com:office:word" xmlns:w="http://schemas.openxmlformats.org/wordprocessingml/2006/main" xmlns:w14="http://schemas.microsoft.com/office/word/2010/wordml" xmlns:w15="http://schemas.microsoft.com/office/word/2012/wordml" xmlns:w16cex="http://schemas.microsoft.com/office/word/2018/wordml/cex" xmlns:w16cid="http://schemas.microsoft.com/office/word/2016/wordml/cid" xmlns:w16="http://schemas.microsoft.com/office/word/2018/wordml" xmlns:w16sdtdh="http://schemas.microsoft.com/office/word/2020/wordml/sdtdatahash" xmlns:w16se="http://schemas.microsoft.com/office/word/2015/wordml/symex" xmlns:wpg="http://schemas.microsoft.com/office/word/2010/wordprocessingGroup" xmlns:wpi="http://schemas.microsoft.com/office/word/2010/wordprocessingInk" xmlns:wne="http://schemas.microsoft.com/office/word/2006/wordml" xmlns:wps="http://schemas.microsoft.com/office/word/2010/wordprocessingShape" mc:Ignorable="w14 w15 w16se w16cid w16 w16cex w16sdtdh wp14">
+<w:document xmlns:wpc="http://schemas.microsoft.com/office/word/2010/wordprocessingCanvas" xmlns:cx="http://schemas.microsoft.com/office/drawing/2014/chartex" xmlns:cx1="http://schemas.microsoft.com/office/drawing/2015/9/8/chartex" xmlns:cx2="http://schemas.microsoft.com/office/drawing/2015/10/21/chartex" xmlns:cx3="http://schemas.microsoft.com/office/drawing/2016/5/9/chartex" xmlns:cx4="http://schemas.microsoft.com/office/drawing/2016/5/10/chartex" xmlns:cx5="http://schemas.microsoft.com/office/drawing/2016/5/11/chartex" xmlns:cx6="http://schemas.microsoft.com/office/drawing/2016/5/12/chartex" xmlns:cx7="http://schemas.microsoft.com/office/drawing/2016/5/13/chartex" xmlns:cx8="http://schemas.microsoft.com/office/drawing/2016/5/14/chartex" xmlns:mc="http://schemas.openxmlformats.org/markup-compatibility/2006" xmlns:aink="http://schemas.microsoft.com/office/drawing/2016/ink" xmlns:am3d="http://schemas.microsoft.com/office/drawing/2017/model3d" xmlns:o="urn:schemas-microsoft-com:office:office" xmlns:oel="http://schemas.microsoft.com/office/2019/extlst" xmlns:r="http://schemas.openxmlformats.org/officeDocument/2006/relationships" xmlns:m="http://schemas.openxmlformats.org/officeDocument/2006/math" xmlns:v="urn:schemas-microsoft-com:vml" xmlns:wp14="http://schemas.microsoft.com/office/word/2010/wordprocessingDrawing" xmlns:wp="http://schemas.openxmlformats.org/drawingml/2006/wordprocessingDrawing" xmlns:w10="urn:schemas-microsoft-com:office:word" xmlns:w="http://schemas.openxmlformats.org/wordprocessingml/2006/main" xmlns:w14="http://schemas.microsoft.com/office/word/2010/wordml" xmlns:w15="http://schemas.microsoft.com/office/word/2012/wordml" xmlns:w16cex="http://schemas.microsoft.com/office/word/2018/wordml/cex" xmlns:w16cid="http://schemas.microsoft.com/office/word/2016/wordml/cid" xmlns:w16="http://schemas.microsoft.com/office/word/2018/wordml" xmlns:w16du="http://schemas.microsoft.com/office/word/2023/wordml/word16du" xmlns:w16sdtdh="http://schemas.microsoft.com/office/word/2020/wordml/sdtdatahash" xmlns:w16se="http://schemas.microsoft.com/office/word/2015/wordml/symex" xmlns:wpg="http://schemas.microsoft.com/office/word/2010/wordprocessingGroup" xmlns:wpi="http://schemas.microsoft.com/office/word/2010/wordprocessingInk" xmlns:wne="http://schemas.microsoft.com/office/word/2006/wordml" xmlns:wps="http://schemas.microsoft.com/office/word/2010/wordprocessingShape" mc:Ignorable="w14 w15 w16se w16cid w16 w16cex w16sdtdh w16du wp14">
   <w:body>
     <w:p>
       <w:pPr>
@@ -31,13 +31,7 @@
         <w:rPr>
           <w:lang w:val="en-US"/>
         </w:rPr>
-        <w:t>Description:</w:t>
-      </w:r>
-      <w:r>
-        <w:rPr>
-          <w:lang w:val="en-US"/>
-        </w:rPr>
-        <w:t xml:space="preserve"> Well, here you are) The main idea of this website was to be my portfolio. But at the time I thought of it I also wanted to start blogging, so that’s why it contains not only my projects and “About me” page, but also a blogging section. I plan to improve on this project as I progress, so you will find new sections on the website in the near future. </w:t>
+        <w:t xml:space="preserve">Description: Well, here you are) The main idea of this website was to be my portfolio. But at the time I thought of it I also wanted to start blogging, so that’s why it contains not only my projects and “About me” page, but also a blogging section. I plan to improve on this project as I progress, so you will find new sections on the website in the near future. </w:t>
       </w:r>
     </w:p>
     <w:p>
@@ -55,36 +49,14 @@
         <w:rPr>
           <w:lang w:val="en-US"/>
         </w:rPr>
-        <w:t>Tools used:</w:t>
+        <w:t>Tools used: react, next, firebase, vercel</w:t>
       </w:r>
       <w:r>
         <w:rPr>
           <w:lang w:val="en-US"/>
         </w:rPr>
-        <w:t xml:space="preserve"> react, next, firebase, </w:t>
+        <w:t>, figma</w:t>
       </w:r>
-      <w:proofErr w:type="spellStart"/>
-      <w:r>
-        <w:rPr>
-          <w:lang w:val="en-US"/>
-        </w:rPr>
-        <w:t>vercel</w:t>
-      </w:r>
-      <w:proofErr w:type="spellEnd"/>
-      <w:r>
-        <w:rPr>
-          <w:lang w:val="en-US"/>
-        </w:rPr>
-        <w:t xml:space="preserve">, </w:t>
-      </w:r>
-      <w:proofErr w:type="spellStart"/>
-      <w:r>
-        <w:rPr>
-          <w:lang w:val="en-US"/>
-        </w:rPr>
-        <w:t>figma</w:t>
-      </w:r>
-      <w:proofErr w:type="spellEnd"/>
     </w:p>
     <w:p>
       <w:pPr>
@@ -101,13 +73,7 @@
         <w:rPr>
           <w:lang w:val="en-US"/>
         </w:rPr>
-        <w:t>Links to project:</w:t>
-      </w:r>
-      <w:r>
-        <w:rPr>
-          <w:lang w:val="en-US"/>
-        </w:rPr>
-        <w:t xml:space="preserve"> </w:t>
+        <w:t xml:space="preserve">Links to project: </w:t>
       </w:r>
       <w:hyperlink r:id="rId5" w:history="1">
         <w:r>
@@ -134,16 +100,11 @@
         <w:rPr>
           <w:lang w:val="en-US"/>
         </w:rPr>
-        <w:t>Photos:</w:t>
+        <w:t xml:space="preserve">Photos: </w:t>
       </w:r>
       <w:r>
         <w:rPr>
-          <w:lang w:val="en-US"/>
-        </w:rPr>
-        <w:t xml:space="preserve"> </w:t>
-      </w:r>
-      <w:r>
-        <w:rPr>
+          <w:noProof/>
           <w:lang w:val="en-US"/>
         </w:rPr>
         <w:drawing>
@@ -192,6 +153,7 @@
       </w:pPr>
       <w:r>
         <w:rPr>
+          <w:noProof/>
           <w:lang w:val="en-US"/>
         </w:rPr>
         <w:drawing>
@@ -239,7 +201,15 @@
       </w:r>
     </w:p>
     <w:p>
+      <w:pPr>
+        <w:rPr>
+          <w:lang w:val="en-US"/>
+        </w:rPr>
+      </w:pPr>
       <w:r>
+        <w:rPr>
+          <w:noProof/>
+        </w:rPr>
         <w:lastRenderedPageBreak/>
         <w:drawing>
           <wp:inline distT="0" distB="0" distL="0" distR="0" wp14:anchorId="213F5DCE" wp14:editId="6E7D3213">
@@ -285,6 +255,100 @@
         </w:drawing>
       </w:r>
     </w:p>
+    <w:p>
+      <w:pPr>
+        <w:rPr>
+          <w:lang w:val="en-US"/>
+        </w:rPr>
+      </w:pPr>
+      <w:r>
+        <w:rPr>
+          <w:lang w:val="en-US"/>
+        </w:rPr>
+        <w:drawing>
+          <wp:inline distT="0" distB="0" distL="0" distR="0" wp14:anchorId="5FF86AE5" wp14:editId="77F169C4">
+            <wp:extent cx="5940425" cy="2878455"/>
+            <wp:effectExtent l="0" t="0" r="3175" b="0"/>
+            <wp:docPr id="951074114" name="Рисунок 1"/>
+            <wp:cNvGraphicFramePr>
+              <a:graphicFrameLocks xmlns:a="http://schemas.openxmlformats.org/drawingml/2006/main" noChangeAspect="1"/>
+            </wp:cNvGraphicFramePr>
+            <a:graphic xmlns:a="http://schemas.openxmlformats.org/drawingml/2006/main">
+              <a:graphicData uri="http://schemas.openxmlformats.org/drawingml/2006/picture">
+                <pic:pic xmlns:pic="http://schemas.openxmlformats.org/drawingml/2006/picture">
+                  <pic:nvPicPr>
+                    <pic:cNvPr id="951074114" name=""/>
+                    <pic:cNvPicPr/>
+                  </pic:nvPicPr>
+                  <pic:blipFill>
+                    <a:blip r:embed="rId9"/>
+                    <a:stretch>
+                      <a:fillRect/>
+                    </a:stretch>
+                  </pic:blipFill>
+                  <pic:spPr>
+                    <a:xfrm>
+                      <a:off x="0" y="0"/>
+                      <a:ext cx="5940425" cy="2878455"/>
+                    </a:xfrm>
+                    <a:prstGeom prst="rect">
+                      <a:avLst/>
+                    </a:prstGeom>
+                  </pic:spPr>
+                </pic:pic>
+              </a:graphicData>
+            </a:graphic>
+          </wp:inline>
+        </w:drawing>
+      </w:r>
+    </w:p>
+    <w:p>
+      <w:pPr>
+        <w:rPr>
+          <w:lang w:val="en-US"/>
+        </w:rPr>
+      </w:pPr>
+      <w:r>
+        <w:rPr>
+          <w:lang w:val="en-US"/>
+        </w:rPr>
+        <w:drawing>
+          <wp:inline distT="0" distB="0" distL="0" distR="0" wp14:anchorId="5885514F" wp14:editId="6A200248">
+            <wp:extent cx="5940425" cy="2881630"/>
+            <wp:effectExtent l="0" t="0" r="3175" b="0"/>
+            <wp:docPr id="2093053421" name="Рисунок 1"/>
+            <wp:cNvGraphicFramePr>
+              <a:graphicFrameLocks xmlns:a="http://schemas.openxmlformats.org/drawingml/2006/main" noChangeAspect="1"/>
+            </wp:cNvGraphicFramePr>
+            <a:graphic xmlns:a="http://schemas.openxmlformats.org/drawingml/2006/main">
+              <a:graphicData uri="http://schemas.openxmlformats.org/drawingml/2006/picture">
+                <pic:pic xmlns:pic="http://schemas.openxmlformats.org/drawingml/2006/picture">
+                  <pic:nvPicPr>
+                    <pic:cNvPr id="2093053421" name=""/>
+                    <pic:cNvPicPr/>
+                  </pic:nvPicPr>
+                  <pic:blipFill>
+                    <a:blip r:embed="rId10"/>
+                    <a:stretch>
+                      <a:fillRect/>
+                    </a:stretch>
+                  </pic:blipFill>
+                  <pic:spPr>
+                    <a:xfrm>
+                      <a:off x="0" y="0"/>
+                      <a:ext cx="5940425" cy="2881630"/>
+                    </a:xfrm>
+                    <a:prstGeom prst="rect">
+                      <a:avLst/>
+                    </a:prstGeom>
+                  </pic:spPr>
+                </pic:pic>
+              </a:graphicData>
+            </a:graphic>
+          </wp:inline>
+        </w:drawing>
+      </w:r>
+    </w:p>
     <w:sectPr>
       <w:pgSz w:w="11906" w:h="16838"/>
       <w:pgMar w:top="1134" w:right="850" w:bottom="1134" w:left="1701" w:header="708" w:footer="708" w:gutter="0"/>
@@ -296,7 +360,7 @@
 </file>
 
 <file path=word/numbering.xml><?xml version="1.0" encoding="utf-8"?>
-<w:numbering xmlns:wpc="http://schemas.microsoft.com/office/word/2010/wordprocessingCanvas" xmlns:cx="http://schemas.microsoft.com/office/drawing/2014/chartex" xmlns:cx1="http://schemas.microsoft.com/office/drawing/2015/9/8/chartex" xmlns:cx2="http://schemas.microsoft.com/office/drawing/2015/10/21/chartex" xmlns:cx3="http://schemas.microsoft.com/office/drawing/2016/5/9/chartex" xmlns:cx4="http://schemas.microsoft.com/office/drawing/2016/5/10/chartex" xmlns:cx5="http://schemas.microsoft.com/office/drawing/2016/5/11/chartex" xmlns:cx6="http://schemas.microsoft.com/office/drawing/2016/5/12/chartex" xmlns:cx7="http://schemas.microsoft.com/office/drawing/2016/5/13/chartex" xmlns:cx8="http://schemas.microsoft.com/office/drawing/2016/5/14/chartex" xmlns:mc="http://schemas.openxmlformats.org/markup-compatibility/2006" xmlns:aink="http://schemas.microsoft.com/office/drawing/2016/ink" xmlns:am3d="http://schemas.microsoft.com/office/drawing/2017/model3d" xmlns:o="urn:schemas-microsoft-com:office:office" xmlns:oel="http://schemas.microsoft.com/office/2019/extlst" xmlns:r="http://schemas.openxmlformats.org/officeDocument/2006/relationships" xmlns:m="http://schemas.openxmlformats.org/officeDocument/2006/math" xmlns:v="urn:schemas-microsoft-com:vml" xmlns:wp14="http://schemas.microsoft.com/office/word/2010/wordprocessingDrawing" xmlns:wp="http://schemas.openxmlformats.org/drawingml/2006/wordprocessingDrawing" xmlns:w10="urn:schemas-microsoft-com:office:word" xmlns:w="http://schemas.openxmlformats.org/wordprocessingml/2006/main" xmlns:w14="http://schemas.microsoft.com/office/word/2010/wordml" xmlns:w15="http://schemas.microsoft.com/office/word/2012/wordml" xmlns:w16cex="http://schemas.microsoft.com/office/word/2018/wordml/cex" xmlns:w16cid="http://schemas.microsoft.com/office/word/2016/wordml/cid" xmlns:w16="http://schemas.microsoft.com/office/word/2018/wordml" xmlns:w16sdtdh="http://schemas.microsoft.com/office/word/2020/wordml/sdtdatahash" xmlns:w16se="http://schemas.microsoft.com/office/word/2015/wordml/symex" xmlns:wpg="http://schemas.microsoft.com/office/word/2010/wordprocessingGroup" xmlns:wpi="http://schemas.microsoft.com/office/word/2010/wordprocessingInk" xmlns:wne="http://schemas.microsoft.com/office/word/2006/wordml" xmlns:wps="http://schemas.microsoft.com/office/word/2010/wordprocessingShape" mc:Ignorable="w14 w15 w16se w16cid w16 w16cex w16sdtdh wp14">
+<w:numbering xmlns:wpc="http://schemas.microsoft.com/office/word/2010/wordprocessingCanvas" xmlns:cx="http://schemas.microsoft.com/office/drawing/2014/chartex" xmlns:cx1="http://schemas.microsoft.com/office/drawing/2015/9/8/chartex" xmlns:cx2="http://schemas.microsoft.com/office/drawing/2015/10/21/chartex" xmlns:cx3="http://schemas.microsoft.com/office/drawing/2016/5/9/chartex" xmlns:cx4="http://schemas.microsoft.com/office/drawing/2016/5/10/chartex" xmlns:cx5="http://schemas.microsoft.com/office/drawing/2016/5/11/chartex" xmlns:cx6="http://schemas.microsoft.com/office/drawing/2016/5/12/chartex" xmlns:cx7="http://schemas.microsoft.com/office/drawing/2016/5/13/chartex" xmlns:cx8="http://schemas.microsoft.com/office/drawing/2016/5/14/chartex" xmlns:mc="http://schemas.openxmlformats.org/markup-compatibility/2006" xmlns:aink="http://schemas.microsoft.com/office/drawing/2016/ink" xmlns:am3d="http://schemas.microsoft.com/office/drawing/2017/model3d" xmlns:o="urn:schemas-microsoft-com:office:office" xmlns:oel="http://schemas.microsoft.com/office/2019/extlst" xmlns:r="http://schemas.openxmlformats.org/officeDocument/2006/relationships" xmlns:m="http://schemas.openxmlformats.org/officeDocument/2006/math" xmlns:v="urn:schemas-microsoft-com:vml" xmlns:wp14="http://schemas.microsoft.com/office/word/2010/wordprocessingDrawing" xmlns:wp="http://schemas.openxmlformats.org/drawingml/2006/wordprocessingDrawing" xmlns:w10="urn:schemas-microsoft-com:office:word" xmlns:w="http://schemas.openxmlformats.org/wordprocessingml/2006/main" xmlns:w14="http://schemas.microsoft.com/office/word/2010/wordml" xmlns:w15="http://schemas.microsoft.com/office/word/2012/wordml" xmlns:w16cex="http://schemas.microsoft.com/office/word/2018/wordml/cex" xmlns:w16cid="http://schemas.microsoft.com/office/word/2016/wordml/cid" xmlns:w16="http://schemas.microsoft.com/office/word/2018/wordml" xmlns:w16du="http://schemas.microsoft.com/office/word/2023/wordml/word16du" xmlns:w16sdtdh="http://schemas.microsoft.com/office/word/2020/wordml/sdtdatahash" xmlns:w16se="http://schemas.microsoft.com/office/word/2015/wordml/symex" xmlns:wpg="http://schemas.microsoft.com/office/word/2010/wordprocessingGroup" xmlns:wpi="http://schemas.microsoft.com/office/word/2010/wordprocessingInk" xmlns:wne="http://schemas.microsoft.com/office/word/2006/wordml" xmlns:wps="http://schemas.microsoft.com/office/word/2010/wordprocessingShape" mc:Ignorable="w14 w15 w16se w16cid w16 w16cex w16sdtdh w16du wp14">
   <w:abstractNum w:abstractNumId="0" w15:restartNumberingAfterBreak="0">
     <w:nsid w:val="0DD843EF"/>
     <w:multiLevelType w:val="hybridMultilevel"/>
@@ -416,7 +480,7 @@
 </file>
 
 <file path=word/styles.xml><?xml version="1.0" encoding="utf-8"?>
-<w:styles xmlns:mc="http://schemas.openxmlformats.org/markup-compatibility/2006" xmlns:r="http://schemas.openxmlformats.org/officeDocument/2006/relationships" xmlns:w="http://schemas.openxmlformats.org/wordprocessingml/2006/main" xmlns:w14="http://schemas.microsoft.com/office/word/2010/wordml" xmlns:w15="http://schemas.microsoft.com/office/word/2012/wordml" xmlns:w16cex="http://schemas.microsoft.com/office/word/2018/wordml/cex" xmlns:w16cid="http://schemas.microsoft.com/office/word/2016/wordml/cid" xmlns:w16="http://schemas.microsoft.com/office/word/2018/wordml" xmlns:w16sdtdh="http://schemas.microsoft.com/office/word/2020/wordml/sdtdatahash" xmlns:w16se="http://schemas.microsoft.com/office/word/2015/wordml/symex" mc:Ignorable="w14 w15 w16se w16cid w16 w16cex w16sdtdh">
+<w:styles xmlns:mc="http://schemas.openxmlformats.org/markup-compatibility/2006" xmlns:r="http://schemas.openxmlformats.org/officeDocument/2006/relationships" xmlns:w="http://schemas.openxmlformats.org/wordprocessingml/2006/main" xmlns:w14="http://schemas.microsoft.com/office/word/2010/wordml" xmlns:w15="http://schemas.microsoft.com/office/word/2012/wordml" xmlns:w16cex="http://schemas.microsoft.com/office/word/2018/wordml/cex" xmlns:w16cid="http://schemas.microsoft.com/office/word/2016/wordml/cid" xmlns:w16="http://schemas.microsoft.com/office/word/2018/wordml" xmlns:w16du="http://schemas.microsoft.com/office/word/2023/wordml/word16du" xmlns:w16sdtdh="http://schemas.microsoft.com/office/word/2020/wordml/sdtdatahash" xmlns:w16se="http://schemas.microsoft.com/office/word/2015/wordml/symex" mc:Ignorable="w14 w15 w16se w16cid w16 w16cex w16sdtdh w16du">
   <w:docDefaults>
     <w:rPrDefault>
       <w:rPr>

</xml_diff>